<commit_message>
More changes to readme files
</commit_message>
<xml_diff>
--- a/g07_d02_readme.docx
+++ b/g07_d02_readme.docx
@@ -154,15 +154,9 @@
       <w:r>
         <w:t>Java 17+</w:t>
       </w:r>
-    </w:p>
-    <w:p>
-      <w:pPr>
-        <w:pStyle w:val="ListParagraph"/>
-        <w:numPr>
-          <w:ilvl w:val="0"/>
-          <w:numId w:val="1"/>
-        </w:numPr>
-      </w:pPr>
+      <w:r>
+        <w:t xml:space="preserve"> &amp; </w:t>
+      </w:r>
       <w:r>
         <w:t>Maven 3.6.3+</w:t>
       </w:r>
@@ -252,6 +246,18 @@
       <w:pPr>
         <w:pStyle w:val="ListParagraph"/>
         <w:numPr>
+          <w:ilvl w:val="1"/>
+          <w:numId w:val="2"/>
+        </w:numPr>
+      </w:pPr>
+      <w:r>
+        <w:t>Example working directory (Windows): C:/g07_d02_product/csc1106/</w:t>
+      </w:r>
+    </w:p>
+    <w:p>
+      <w:pPr>
+        <w:pStyle w:val="ListParagraph"/>
+        <w:numPr>
           <w:ilvl w:val="0"/>
           <w:numId w:val="2"/>
         </w:numPr>
@@ -342,7 +348,13 @@
         <w:t>java -jar target/csc1106-0.0.1-SNAPSHOT.jar</w:t>
       </w:r>
       <w:r>
-        <w:t>` to run the application using the jar file generated in the previous step</w:t>
+        <w:t xml:space="preserve">` to run the application using the jar file generated </w:t>
+      </w:r>
+      <w:r>
+        <w:t xml:space="preserve">at the /target/ folder </w:t>
+      </w:r>
+      <w:r>
+        <w:t>in the previous step</w:t>
       </w:r>
     </w:p>
     <w:p>
@@ -363,8 +375,15 @@
       </w:r>
     </w:p>
     <w:p>
-      <w:r>
-        <w:t>For Student &amp; Instructors accounts, you can use the regular registration portal. For Staff/Admin accounts, go to localhost:8080/staff/register</w:t>
+      <w:proofErr w:type="spellStart"/>
+      <w:proofErr w:type="gramStart"/>
+      <w:r>
+        <w:t>For</w:t>
+      </w:r>
+      <w:proofErr w:type="spellEnd"/>
+      <w:proofErr w:type="gramEnd"/>
+      <w:r>
+        <w:t xml:space="preserve"> Student &amp; Instructors accounts, you can use the regular registration portal. For Staff/Admin accounts, go to localhost:8080/staff/register</w:t>
       </w:r>
       <w:r>
         <w:t xml:space="preserve"> For Partnership account, go to localhost:8080/partnership and apply for an account. An admin/staff would then be needed to approve the Partnership account.</w:t>

</xml_diff>